<commit_message>
fix anuencias tec o&m
</commit_message>
<xml_diff>
--- a/DocsGen/sup_oem/NR33_temp.docx
+++ b/DocsGen/sup_oem/NR33_temp.docx
@@ -239,7 +239,7 @@
     </w:p>
     <w:p>
       <w:pPr>
-        <w:spacing w:after="120" w:line="240" w:lineRule="auto"/>
+        <w:spacing w:after="0" w:line="240" w:lineRule="auto"/>
         <w:jc w:val="both"/>
         <w:rPr>
           <w:rFonts w:ascii="Arial" w:hAnsi="Arial" w:cs="Arial"/>
@@ -302,7 +302,7 @@
     </w:p>
     <w:p>
       <w:pPr>
-        <w:spacing w:after="120" w:line="240" w:lineRule="auto"/>
+        <w:spacing w:after="0" w:line="240" w:lineRule="auto"/>
         <w:jc w:val="both"/>
         <w:rPr>
           <w:rFonts w:ascii="Arial" w:hAnsi="Arial" w:cs="Arial"/>
@@ -690,7 +690,7 @@
     </w:p>
     <w:p>
       <w:pPr>
-        <w:spacing w:after="480"/>
+        <w:spacing w:after="0"/>
         <w:jc w:val="both"/>
         <w:rPr>
           <w:rFonts w:ascii="Arial" w:hAnsi="Arial" w:cs="Arial"/>
@@ -699,7 +699,7 @@
     </w:p>
     <w:p>
       <w:pPr>
-        <w:spacing w:after="240"/>
+        <w:spacing w:after="0"/>
         <w:jc w:val="both"/>
         <w:rPr>
           <w:rFonts w:ascii="Arial" w:hAnsi="Arial" w:cs="Arial"/>
@@ -709,17 +709,8 @@
         <w:rPr>
           <w:rFonts w:ascii="Arial" w:hAnsi="Arial" w:cs="Arial"/>
         </w:rPr>
-        <w:t>Parnamirim/RN, 27 de março de 2025.</w:t>
-      </w:r>
-    </w:p>
-    <w:p>
-      <w:pPr>
-        <w:spacing w:after="240"/>
-        <w:jc w:val="both"/>
-        <w:rPr>
-          <w:rFonts w:ascii="Arial" w:hAnsi="Arial" w:cs="Arial"/>
-        </w:rPr>
-      </w:pPr>
+        <w:t>Parnamirim/RN, 29 de abril de 2025.</w:t>
+      </w:r>
     </w:p>
     <w:p>
       <w:pPr>
@@ -1039,15 +1030,28 @@
         <w:lang w:val="en-US"/>
       </w:rPr>
     </w:pPr>
-    <w:hyperlink r:id="rId1" w:history="1">
-      <w:r>
-        <w:rPr>
-          <w:rStyle w:val="Hyperlink"/>
-          <w:lang w:val="en-US"/>
-        </w:rPr>
-        <w:t>https://www.vestas.com</w:t>
-      </w:r>
-    </w:hyperlink>
+    <w:r>
+      <w:fldChar w:fldCharType="begin"/>
+    </w:r>
+    <w:r>
+      <w:rPr>
+        <w:lang w:val="en-US"/>
+      </w:rPr>
+      <w:instrText>HYPERLINK "https://www.vestas.com"</w:instrText>
+    </w:r>
+    <w:r>
+      <w:fldChar w:fldCharType="separate"/>
+    </w:r>
+    <w:r>
+      <w:rPr>
+        <w:rStyle w:val="Hyperlink"/>
+        <w:lang w:val="en-US"/>
+      </w:rPr>
+      <w:t>https://www.vestas.com</w:t>
+    </w:r>
+    <w:r>
+      <w:fldChar w:fldCharType="end"/>
+    </w:r>
     <w:r>
       <w:rPr>
         <w:lang w:val="en-US"/>
@@ -2736,6 +2740,15 @@
 </file>
 
 <file path=customXml/item2.xml><?xml version="1.0" encoding="utf-8"?>
+<?mso-contentType ?>
+<FormTemplates xmlns="http://schemas.microsoft.com/sharepoint/v3/contenttype/forms">
+  <Display>DocumentLibraryForm</Display>
+  <Edit>DocumentLibraryForm</Edit>
+  <New>DocumentLibraryForm</New>
+</FormTemplates>
+</file>
+
+<file path=customXml/item3.xml><?xml version="1.0" encoding="utf-8"?>
 <p:properties xmlns:p="http://schemas.microsoft.com/office/2006/metadata/properties" xmlns:xsi="http://www.w3.org/2001/XMLSchema-instance" xmlns:pc="http://schemas.microsoft.com/office/infopath/2007/PartnerControls">
   <documentManagement>
     <SharedWithUsers xmlns="4c61e19b-130e-4f0e-85ad-f29bf0e78033">
@@ -2751,15 +2764,6 @@
     </lcf76f155ced4ddcb4097134ff3c332f>
   </documentManagement>
 </p:properties>
-</file>
-
-<file path=customXml/item3.xml><?xml version="1.0" encoding="utf-8"?>
-<?mso-contentType ?>
-<FormTemplates xmlns="http://schemas.microsoft.com/sharepoint/v3/contenttype/forms">
-  <Display>DocumentLibraryForm</Display>
-  <Edit>DocumentLibraryForm</Edit>
-  <New>DocumentLibraryForm</New>
-</FormTemplates>
 </file>
 
 <file path=customXml/itemProps1.xml><?xml version="1.0" encoding="utf-8"?>
@@ -2782,21 +2786,20 @@
 </file>
 
 <file path=customXml/itemProps2.xml><?xml version="1.0" encoding="utf-8"?>
+<ds:datastoreItem xmlns:ds="http://schemas.openxmlformats.org/officeDocument/2006/customXml" ds:itemID="{1CDBB93F-99A9-4574-AFD6-12F35058F386}">
+  <ds:schemaRefs>
+    <ds:schemaRef ds:uri="http://schemas.microsoft.com/sharepoint/v3/contenttype/forms"/>
+  </ds:schemaRefs>
+</ds:datastoreItem>
+</file>
+
+<file path=customXml/itemProps3.xml><?xml version="1.0" encoding="utf-8"?>
 <ds:datastoreItem xmlns:ds="http://schemas.openxmlformats.org/officeDocument/2006/customXml" ds:itemID="{103E5209-0777-4AE9-8C29-54F24CBD2A32}">
   <ds:schemaRefs>
     <ds:schemaRef ds:uri="http://schemas.microsoft.com/office/2006/metadata/properties"/>
     <ds:schemaRef ds:uri="http://schemas.microsoft.com/office/infopath/2007/PartnerControls"/>
     <ds:schemaRef ds:uri="4c61e19b-130e-4f0e-85ad-f29bf0e78033"/>
-    <ds:schemaRef ds:uri="f6610a8a-40be-4239-9c42-c07869156975"/>
     <ds:schemaRef ds:uri="4b926790-beef-4c3a-b2b0-daa3a2e6a4f3"/>
   </ds:schemaRefs>
 </ds:datastoreItem>
-</file>
-
-<file path=customXml/itemProps3.xml><?xml version="1.0" encoding="utf-8"?>
-<ds:datastoreItem xmlns:ds="http://schemas.openxmlformats.org/officeDocument/2006/customXml" ds:itemID="{1CDBB93F-99A9-4574-AFD6-12F35058F386}">
-  <ds:schemaRefs>
-    <ds:schemaRef ds:uri="http://schemas.microsoft.com/sharepoint/v3/contenttype/forms"/>
-  </ds:schemaRefs>
-</ds:datastoreItem>
 </file>
</xml_diff>